<commit_message>
Mon final update !
</commit_message>
<xml_diff>
--- a/plancadre/208_340-101-MQ.docx
+++ b/plancadre/208_340-101-MQ.docx
@@ -444,6 +444,13 @@
               <w:t xml:space="preserve">- Ceci est une compétence</w:t>
             </w:r>
           </w:p>
+          <w:p>
+            <w:pPr/>
+            <w:r>
+              <w:rPr/>
+              <w:t xml:space="preserve">- TEST</w:t>
+            </w:r>
+          </w:p>
         </w:tc>
       </w:tr>
     </w:tbl>
@@ -523,7 +530,7 @@
 <file path=word/numbering.xml><?xml version="1.0" encoding="utf-8"?>
 <w:numbering xmlns:ve="http://schemas.openxmlformats.org/markup-compatibility/2006" xmlns:o="urn:schemas-microsoft-com:office:office" xmlns:r="http://schemas.openxmlformats.org/officeDocument/2006/relationships" xmlns:m="http://schemas.openxmlformats.org/officeDocument/2006/math" xmlns:v="urn:schemas-microsoft-com:vml" xmlns:wp="http://schemas.openxmlformats.org/drawingml/2006/wordprocessingDrawing" xmlns:w10="urn:schemas-microsoft-com:office:word" xmlns:w="http://schemas.openxmlformats.org/wordprocessingml/2006/main" xmlns:wne="http://schemas.microsoft.com/office/word/2006/wordml">
   <w:abstractNum w:abstractNumId="4">
-    <w:nsid w:val="1560FE0E"/>
+    <w:nsid w:val="F2617D00"/>
     <w:multiLevelType w:val="hybridMultilevel"/>
     <w:lvl w:ilvl="0">
       <w:start w:val="1"/>
@@ -671,7 +678,7 @@
     </w:lvl>
   </w:abstractNum>
   <w:abstractNum w:abstractNumId="5">
-    <w:nsid w:val="B181EAA4"/>
+    <w:nsid w:val="9AFA24D3"/>
     <w:multiLevelType w:val="hybridMultilevel"/>
     <w:lvl w:ilvl="0">
       <w:start w:val="1"/>

</xml_diff>